<commit_message>
feat(trigger): finalized exos + cheatsheet
</commit_message>
<xml_diff>
--- a/exercices/db-audit/e-183-ALL-StoredProcedure.docx
+++ b/exercices/db-audit/e-183-ALL-StoredProcedure.docx
@@ -711,7 +711,15 @@
         <w:t>Ouvrez PHPMyAdmin</w:t>
       </w:r>
       <w:r>
-        <w:t>, créez une base de données « db_test »</w:t>
+        <w:t>, créez une base de données « </w:t>
+      </w:r>
+      <w:proofErr w:type="spellStart"/>
+      <w:r>
+        <w:t>db_test</w:t>
+      </w:r>
+      <w:proofErr w:type="spellEnd"/>
+      <w:r>
+        <w:t> »</w:t>
       </w:r>
       <w:r>
         <w:t xml:space="preserve"> et alle</w:t>
@@ -728,12 +736,64 @@
       <w:r>
         <w:t xml:space="preserve">. </w:t>
       </w:r>
-      <w:r>
-        <w:rPr>
-          <w:lang w:val="en-US"/>
-        </w:rPr>
-        <w:t>Ajoutez cette procédure stockée :</w:t>
-      </w:r>
+      <w:proofErr w:type="spellStart"/>
+      <w:r>
+        <w:rPr>
+          <w:lang w:val="en-US"/>
+        </w:rPr>
+        <w:t>Ajoutez</w:t>
+      </w:r>
+      <w:proofErr w:type="spellEnd"/>
+      <w:r>
+        <w:rPr>
+          <w:lang w:val="en-US"/>
+        </w:rPr>
+        <w:t xml:space="preserve"> </w:t>
+      </w:r>
+      <w:proofErr w:type="spellStart"/>
+      <w:r>
+        <w:rPr>
+          <w:lang w:val="en-US"/>
+        </w:rPr>
+        <w:t>cette</w:t>
+      </w:r>
+      <w:proofErr w:type="spellEnd"/>
+      <w:r>
+        <w:rPr>
+          <w:lang w:val="en-US"/>
+        </w:rPr>
+        <w:t xml:space="preserve"> </w:t>
+      </w:r>
+      <w:proofErr w:type="spellStart"/>
+      <w:r>
+        <w:rPr>
+          <w:lang w:val="en-US"/>
+        </w:rPr>
+        <w:t>procédure</w:t>
+      </w:r>
+      <w:proofErr w:type="spellEnd"/>
+      <w:r>
+        <w:rPr>
+          <w:lang w:val="en-US"/>
+        </w:rPr>
+        <w:t xml:space="preserve"> </w:t>
+      </w:r>
+      <w:proofErr w:type="spellStart"/>
+      <w:proofErr w:type="gramStart"/>
+      <w:r>
+        <w:rPr>
+          <w:lang w:val="en-US"/>
+        </w:rPr>
+        <w:t>stockée</w:t>
+      </w:r>
+      <w:proofErr w:type="spellEnd"/>
+      <w:r>
+        <w:rPr>
+          <w:lang w:val="en-US"/>
+        </w:rPr>
+        <w:t> :</w:t>
+      </w:r>
+      <w:proofErr w:type="gramEnd"/>
     </w:p>
     <w:p>
       <w:pPr>
@@ -804,20 +864,31 @@
         </w:rPr>
         <w:t xml:space="preserve"> </w:t>
       </w:r>
+      <w:proofErr w:type="spellStart"/>
       <w:r>
         <w:rPr>
           <w:rStyle w:val="CodeHTML"/>
           <w:lang w:val="en-US"/>
         </w:rPr>
-        <w:t>sp_helloWorld</w:t>
-      </w:r>
+        <w:t>sp_</w:t>
+      </w:r>
+      <w:proofErr w:type="gramStart"/>
       <w:r>
         <w:rPr>
           <w:rStyle w:val="CodeHTML"/>
           <w:lang w:val="en-US"/>
         </w:rPr>
+        <w:t>helloWorld</w:t>
+      </w:r>
+      <w:proofErr w:type="spellEnd"/>
+      <w:r>
+        <w:rPr>
+          <w:rStyle w:val="CodeHTML"/>
+          <w:lang w:val="en-US"/>
+        </w:rPr>
         <w:t>(</w:t>
       </w:r>
+      <w:proofErr w:type="gramEnd"/>
       <w:r>
         <w:rPr>
           <w:rStyle w:val="hljs-keyword"/>
@@ -832,6 +903,7 @@
         </w:rPr>
         <w:t xml:space="preserve"> message </w:t>
       </w:r>
+      <w:proofErr w:type="gramStart"/>
       <w:r>
         <w:rPr>
           <w:rStyle w:val="hljs-type"/>
@@ -846,6 +918,7 @@
         </w:rPr>
         <w:t>(</w:t>
       </w:r>
+      <w:proofErr w:type="gramEnd"/>
       <w:r>
         <w:rPr>
           <w:rStyle w:val="hljs-number"/>
@@ -927,7 +1000,15 @@
           <w:rStyle w:val="hljs-string"/>
           <w:lang w:val="en-US"/>
         </w:rPr>
-        <w:t>'Bonjour le monde'</w:t>
+        <w:t>'Bonjour le monde</w:t>
+      </w:r>
+      <w:proofErr w:type="gramStart"/>
+      <w:r>
+        <w:rPr>
+          <w:rStyle w:val="hljs-string"/>
+          <w:lang w:val="en-US"/>
+        </w:rPr>
+        <w:t>'</w:t>
       </w:r>
       <w:r>
         <w:rPr>
@@ -936,6 +1017,7 @@
         </w:rPr>
         <w:t>;</w:t>
       </w:r>
+      <w:proofErr w:type="gramEnd"/>
     </w:p>
     <w:p>
       <w:pPr>
@@ -984,6 +1066,7 @@
           <w:lang w:val="en-US"/>
         </w:rPr>
       </w:pPr>
+      <w:proofErr w:type="gramStart"/>
       <w:r>
         <w:rPr>
           <w:rStyle w:val="CodeHTML"/>
@@ -991,6 +1074,7 @@
         </w:rPr>
         <w:t>DELIMITER ;</w:t>
       </w:r>
+      <w:proofErr w:type="gramEnd"/>
     </w:p>
     <w:p>
       <w:pPr>
@@ -1005,7 +1089,15 @@
       </w:r>
       <w:r>
         <w:br/>
-        <w:t>CALL sp_helloWorld(@message) ;</w:t>
+        <w:t xml:space="preserve">CALL </w:t>
+      </w:r>
+      <w:proofErr w:type="spellStart"/>
+      <w:r>
+        <w:t>sp_helloWorld</w:t>
+      </w:r>
+      <w:proofErr w:type="spellEnd"/>
+      <w:r>
+        <w:t>(@message) ;</w:t>
       </w:r>
     </w:p>
     <w:p>
@@ -1016,13 +1108,29 @@
     <w:p/>
     <w:p>
       <w:pPr>
+        <w:pStyle w:val="Paragraphedeliste"/>
+        <w:numPr>
+          <w:ilvl w:val="0"/>
+          <w:numId w:val="6"/>
+        </w:numPr>
         <w:rPr>
           <w:b/>
           <w:bCs/>
         </w:rPr>
       </w:pPr>
       <w:r>
-        <w:t xml:space="preserve">Les procédures stockées sont visibles dans l’onglet </w:t>
+        <w:t xml:space="preserve">Dans </w:t>
+      </w:r>
+      <w:proofErr w:type="spellStart"/>
+      <w:r>
+        <w:t>phpmyadmin</w:t>
+      </w:r>
+      <w:proofErr w:type="spellEnd"/>
+      <w:r>
+        <w:t>, l</w:t>
+      </w:r>
+      <w:r>
+        <w:t xml:space="preserve">es procédures stockées sont visibles dans l’onglet </w:t>
       </w:r>
       <w:r>
         <w:rPr>
@@ -1075,11 +1183,174 @@
       </w:r>
     </w:p>
     <w:p>
-      <w:r>
-        <w:t>Depuis cet onglet, repérez votre procédure et éditez là.</w:t>
-      </w:r>
-      <w:r>
-        <w:t xml:space="preserve"> Constatez que le type de sécurité peut être </w:t>
+      <w:pPr>
+        <w:pStyle w:val="Paragraphedeliste"/>
+        <w:numPr>
+          <w:ilvl w:val="0"/>
+          <w:numId w:val="6"/>
+        </w:numPr>
+      </w:pPr>
+      <w:r>
+        <w:t xml:space="preserve">Avec </w:t>
+      </w:r>
+      <w:proofErr w:type="spellStart"/>
+      <w:r>
+        <w:t>dBeaver</w:t>
+      </w:r>
+      <w:proofErr w:type="spellEnd"/>
+      <w:r>
+        <w:t xml:space="preserve"> cela ressemble plutôt à ceci :</w:t>
+      </w:r>
+    </w:p>
+    <w:p>
+      <w:r>
+        <w:drawing>
+          <wp:inline distT="0" distB="0" distL="0" distR="0" wp14:anchorId="501CAD00" wp14:editId="4D15C059">
+            <wp:extent cx="4981575" cy="2965433"/>
+            <wp:effectExtent l="0" t="0" r="0" b="6985"/>
+            <wp:docPr id="1857192072" name="Image 1" descr="Une image contenant capture d’écran, texte, logiciel, Logiciel multimédia&#10;&#10;Le contenu généré par l’IA peut être incorrect."/>
+            <wp:cNvGraphicFramePr>
+              <a:graphicFrameLocks xmlns:a="http://schemas.openxmlformats.org/drawingml/2006/main" noChangeAspect="1"/>
+            </wp:cNvGraphicFramePr>
+            <a:graphic xmlns:a="http://schemas.openxmlformats.org/drawingml/2006/main">
+              <a:graphicData uri="http://schemas.openxmlformats.org/drawingml/2006/picture">
+                <pic:pic xmlns:pic="http://schemas.openxmlformats.org/drawingml/2006/picture">
+                  <pic:nvPicPr>
+                    <pic:cNvPr id="1857192072" name="Image 1" descr="Une image contenant capture d’écran, texte, logiciel, Logiciel multimédia&#10;&#10;Le contenu généré par l’IA peut être incorrect."/>
+                    <pic:cNvPicPr/>
+                  </pic:nvPicPr>
+                  <pic:blipFill>
+                    <a:blip r:embed="rId12"/>
+                    <a:stretch>
+                      <a:fillRect/>
+                    </a:stretch>
+                  </pic:blipFill>
+                  <pic:spPr>
+                    <a:xfrm>
+                      <a:off x="0" y="0"/>
+                      <a:ext cx="4986964" cy="2968641"/>
+                    </a:xfrm>
+                    <a:prstGeom prst="rect">
+                      <a:avLst/>
+                    </a:prstGeom>
+                  </pic:spPr>
+                </pic:pic>
+              </a:graphicData>
+            </a:graphic>
+          </wp:inline>
+        </w:drawing>
+      </w:r>
+    </w:p>
+    <w:p>
+      <w:pPr>
+        <w:pStyle w:val="Paragraphedeliste"/>
+        <w:numPr>
+          <w:ilvl w:val="0"/>
+          <w:numId w:val="6"/>
+        </w:numPr>
+      </w:pPr>
+      <w:r>
+        <w:lastRenderedPageBreak/>
+        <w:t xml:space="preserve">Et avec </w:t>
+      </w:r>
+      <w:proofErr w:type="spellStart"/>
+      <w:r>
+        <w:t>HeidiSQL</w:t>
+      </w:r>
+      <w:proofErr w:type="spellEnd"/>
+    </w:p>
+    <w:p>
+      <w:r>
+        <w:drawing>
+          <wp:inline distT="0" distB="0" distL="0" distR="0" wp14:anchorId="42FBEC01" wp14:editId="4FB68940">
+            <wp:extent cx="5731510" cy="2075180"/>
+            <wp:effectExtent l="0" t="0" r="2540" b="1270"/>
+            <wp:docPr id="1133471352" name="Image 1" descr="Une image contenant texte, capture d’écran, Police, ligne&#10;&#10;Le contenu généré par l’IA peut être incorrect."/>
+            <wp:cNvGraphicFramePr>
+              <a:graphicFrameLocks xmlns:a="http://schemas.openxmlformats.org/drawingml/2006/main" noChangeAspect="1"/>
+            </wp:cNvGraphicFramePr>
+            <a:graphic xmlns:a="http://schemas.openxmlformats.org/drawingml/2006/main">
+              <a:graphicData uri="http://schemas.openxmlformats.org/drawingml/2006/picture">
+                <pic:pic xmlns:pic="http://schemas.openxmlformats.org/drawingml/2006/picture">
+                  <pic:nvPicPr>
+                    <pic:cNvPr id="1133471352" name="Image 1" descr="Une image contenant texte, capture d’écran, Police, ligne&#10;&#10;Le contenu généré par l’IA peut être incorrect."/>
+                    <pic:cNvPicPr/>
+                  </pic:nvPicPr>
+                  <pic:blipFill>
+                    <a:blip r:embed="rId13"/>
+                    <a:stretch>
+                      <a:fillRect/>
+                    </a:stretch>
+                  </pic:blipFill>
+                  <pic:spPr>
+                    <a:xfrm>
+                      <a:off x="0" y="0"/>
+                      <a:ext cx="5731510" cy="2075180"/>
+                    </a:xfrm>
+                    <a:prstGeom prst="rect">
+                      <a:avLst/>
+                    </a:prstGeom>
+                  </pic:spPr>
+                </pic:pic>
+              </a:graphicData>
+            </a:graphic>
+          </wp:inline>
+        </w:drawing>
+      </w:r>
+    </w:p>
+    <w:p>
+      <w:r>
+        <w:t xml:space="preserve">Depuis </w:t>
+      </w:r>
+      <w:r>
+        <w:t>l’</w:t>
+      </w:r>
+      <w:r>
+        <w:t>onglet</w:t>
+      </w:r>
+      <w:r>
+        <w:t xml:space="preserve"> de </w:t>
+      </w:r>
+      <w:proofErr w:type="spellStart"/>
+      <w:r>
+        <w:t>phpmyadmin</w:t>
+      </w:r>
+      <w:proofErr w:type="spellEnd"/>
+      <w:r>
+        <w:t>, repére</w:t>
+      </w:r>
+      <w:r>
+        <w:t>r</w:t>
+      </w:r>
+      <w:r>
+        <w:t xml:space="preserve"> </w:t>
+      </w:r>
+      <w:r>
+        <w:t>la</w:t>
+      </w:r>
+      <w:r>
+        <w:t xml:space="preserve"> procédure </w:t>
+      </w:r>
+      <w:r>
+        <w:t>pour l’éditer</w:t>
+      </w:r>
+      <w:r>
+        <w:t>.</w:t>
+      </w:r>
+      <w:r>
+        <w:t xml:space="preserve"> </w:t>
+      </w:r>
+      <w:r>
+        <w:t>Selon l’outil utilisé, on voit directement</w:t>
+      </w:r>
+      <w:r>
+        <w:t xml:space="preserve"> le type de sécurité</w:t>
+      </w:r>
+      <w:r>
+        <w:t xml:space="preserve"> qui</w:t>
+      </w:r>
+      <w:r>
+        <w:t xml:space="preserve"> peut être </w:t>
       </w:r>
       <w:r>
         <w:rPr>
@@ -1123,7 +1394,7 @@
                     <pic:cNvPicPr/>
                   </pic:nvPicPr>
                   <pic:blipFill>
-                    <a:blip r:embed="rId12"/>
+                    <a:blip r:embed="rId14"/>
                     <a:stretch>
                       <a:fillRect/>
                     </a:stretch>
@@ -1162,7 +1433,7 @@
       <w:r>
         <w:t>(</w:t>
       </w:r>
-      <w:hyperlink r:id="rId13" w:history="1">
+      <w:hyperlink r:id="rId15" w:history="1">
         <w:r>
           <w:rPr>
             <w:rStyle w:val="Lienhypertexte"/>
@@ -1182,7 +1453,6 @@
         <w:pStyle w:val="Titre1"/>
       </w:pPr>
       <w:r>
-        <w:lastRenderedPageBreak/>
         <w:t>Procédure stockée : paramètre IN</w:t>
       </w:r>
     </w:p>
@@ -1199,31 +1469,63 @@
       <w:r>
         <w:t xml:space="preserve">procédure stockée nommée « sp_helloWorld2 » qui affiche « Bonjour </w:t>
       </w:r>
+      <w:proofErr w:type="spellStart"/>
       <w:r>
         <w:rPr>
           <w:i/>
           <w:iCs/>
         </w:rPr>
-        <w:t xml:space="preserve">Nom_saisi ». </w:t>
+        <w:t>Nom_saisi</w:t>
+      </w:r>
+      <w:proofErr w:type="spellEnd"/>
+      <w:r>
+        <w:rPr>
+          <w:i/>
+          <w:iCs/>
+        </w:rPr>
+        <w:t xml:space="preserve"> ». </w:t>
       </w:r>
       <w:r>
         <w:t>Le nom est passé en paramètre de la procédure.</w:t>
       </w:r>
       <w:r>
-        <w:t xml:space="preserve"> Pour concacténer, vous pouvez utiliser la fonction </w:t>
-      </w:r>
+        <w:t xml:space="preserve"> Pour </w:t>
+      </w:r>
+      <w:proofErr w:type="spellStart"/>
+      <w:r>
+        <w:t>concacténer</w:t>
+      </w:r>
+      <w:proofErr w:type="spellEnd"/>
+      <w:r>
+        <w:t xml:space="preserve">, vous pouvez utiliser la fonction </w:t>
+      </w:r>
+      <w:proofErr w:type="gramStart"/>
       <w:r>
         <w:rPr>
           <w:b/>
           <w:bCs/>
         </w:rPr>
-        <w:t>CONCACT().</w:t>
+        <w:t>CONCACT(</w:t>
+      </w:r>
+      <w:proofErr w:type="gramEnd"/>
+      <w:r>
+        <w:rPr>
+          <w:b/>
+          <w:bCs/>
+        </w:rPr>
+        <w:t>).</w:t>
       </w:r>
     </w:p>
     <w:p/>
     <w:p>
       <w:r>
-        <w:t>Tester votre procédure en utilisant :</w:t>
+        <w:t xml:space="preserve">Tester </w:t>
+      </w:r>
+      <w:r>
+        <w:t>la</w:t>
+      </w:r>
+      <w:r>
+        <w:t xml:space="preserve"> procédure en utilisant :</w:t>
       </w:r>
       <w:r>
         <w:br/>
@@ -1248,9 +1550,6 @@
         <w:t>@message crée une variable utilisateur et le select permet d’en afficher le contenu.</w:t>
       </w:r>
     </w:p>
-    <w:p/>
-    <w:p/>
-    <w:p/>
     <w:p>
       <w:pPr>
         <w:pStyle w:val="Titre1"/>
@@ -1264,7 +1563,15 @@
         <w:t>Pour accéder à l’utilisateur actuel</w:t>
       </w:r>
       <w:r>
-        <w:t>, vous pouvez utiliser la fonction USER().</w:t>
+        <w:t xml:space="preserve">, vous pouvez utiliser la fonction </w:t>
+      </w:r>
+      <w:proofErr w:type="gramStart"/>
+      <w:r>
+        <w:t>USER(</w:t>
+      </w:r>
+      <w:proofErr w:type="gramEnd"/>
+      <w:r>
+        <w:t>).</w:t>
       </w:r>
     </w:p>
     <w:p>
@@ -1397,7 +1704,21 @@
         <w:rPr>
           <w:rStyle w:val="hljs-keyword"/>
         </w:rPr>
-        <w:t xml:space="preserve">    DECLARE currentUser </w:t>
+        <w:t xml:space="preserve">    DECLARE </w:t>
+      </w:r>
+      <w:proofErr w:type="spellStart"/>
+      <w:r>
+        <w:rPr>
+          <w:rStyle w:val="hljs-keyword"/>
+        </w:rPr>
+        <w:t>currentUser</w:t>
+      </w:r>
+      <w:proofErr w:type="spellEnd"/>
+      <w:r>
+        <w:rPr>
+          <w:rStyle w:val="hljs-keyword"/>
+        </w:rPr>
+        <w:t xml:space="preserve"> </w:t>
       </w:r>
       <w:r>
         <w:rPr>
@@ -1537,7 +1858,14 @@
         <w:rPr>
           <w:lang w:val="en-US"/>
         </w:rPr>
-        <w:t>CALL sp_helloWorld</w:t>
+        <w:t>CALL sp_</w:t>
+      </w:r>
+      <w:proofErr w:type="gramStart"/>
+      <w:r>
+        <w:rPr>
+          <w:lang w:val="en-US"/>
+        </w:rPr>
+        <w:t>helloWorld</w:t>
       </w:r>
       <w:r>
         <w:rPr>
@@ -1549,21 +1877,38 @@
         <w:rPr>
           <w:lang w:val="en-US"/>
         </w:rPr>
-        <w:t>(@message) ;</w:t>
-      </w:r>
-    </w:p>
-    <w:p>
-      <w:pPr>
-        <w:rPr>
-          <w:lang w:val="en-US"/>
-        </w:rPr>
-      </w:pPr>
+        <w:t>(@</w:t>
+      </w:r>
+      <w:proofErr w:type="gramEnd"/>
+      <w:r>
+        <w:rPr>
+          <w:lang w:val="en-US"/>
+        </w:rPr>
+        <w:t>message</w:t>
+      </w:r>
+      <w:proofErr w:type="gramStart"/>
+      <w:r>
+        <w:rPr>
+          <w:lang w:val="en-US"/>
+        </w:rPr>
+        <w:t>) ;</w:t>
+      </w:r>
+      <w:proofErr w:type="gramEnd"/>
+    </w:p>
+    <w:p>
+      <w:pPr>
+        <w:rPr>
+          <w:lang w:val="en-US"/>
+        </w:rPr>
+      </w:pPr>
+      <w:proofErr w:type="gramStart"/>
       <w:r>
         <w:rPr>
           <w:lang w:val="en-US"/>
         </w:rPr>
         <w:t>SELECT @message ;</w:t>
       </w:r>
+      <w:proofErr w:type="gramEnd"/>
     </w:p>
     <w:p>
       <w:pPr>
@@ -1592,117 +1937,174 @@
       </w:pPr>
       <w:r>
         <w:lastRenderedPageBreak/>
-        <w:t>Questions</w:t>
+        <w:t>Audit</w:t>
       </w:r>
       <w:r>
         <w:t xml:space="preserve"> : </w:t>
       </w:r>
-      <w:r>
-        <w:t>Création d’une table t_audit_</w:t>
+    </w:p>
+    <w:p>
+      <w:r>
+        <w:t>Nous souhaitons garder une trace de toutes les lectures faites</w:t>
+      </w:r>
+      <w:r>
+        <w:t xml:space="preserve"> sur la </w:t>
+      </w:r>
+      <w:r>
+        <w:t>vue des absences</w:t>
+      </w:r>
+      <w:r>
+        <w:t xml:space="preserve"> (exercice précédent)</w:t>
+      </w:r>
+      <w:r>
+        <w:t xml:space="preserve">, par quel utilisateur et à quelle date. </w:t>
+      </w:r>
+    </w:p>
+    <w:p>
+      <w:pPr>
+        <w:pStyle w:val="Titre2"/>
+      </w:pPr>
+      <w:r>
+        <w:t xml:space="preserve">Création d’une table </w:t>
+      </w:r>
+      <w:proofErr w:type="spellStart"/>
+      <w:r>
+        <w:t>t_audit_access_absences</w:t>
+      </w:r>
+      <w:proofErr w:type="spellEnd"/>
+    </w:p>
+    <w:p>
+      <w:r>
+        <w:t>Veuillez respecter</w:t>
+      </w:r>
+      <w:r>
+        <w:t xml:space="preserve"> ces conventions :</w:t>
+      </w:r>
+    </w:p>
+    <w:p>
+      <w:proofErr w:type="spellStart"/>
+      <w:proofErr w:type="gramStart"/>
+      <w:r>
+        <w:t>t</w:t>
+      </w:r>
+      <w:proofErr w:type="gramEnd"/>
+      <w:r>
+        <w:t>_audit_</w:t>
       </w:r>
       <w:r>
         <w:t>access_</w:t>
       </w:r>
+      <w:proofErr w:type="gramStart"/>
       <w:r>
         <w:t>absences</w:t>
       </w:r>
-    </w:p>
-    <w:p>
-      <w:r>
-        <w:t>Nous souhaitons garder une trace de toutes les lectures faites</w:t>
-      </w:r>
-      <w:r>
-        <w:t xml:space="preserve"> sur la </w:t>
-      </w:r>
-      <w:r>
-        <w:t>vue des absences</w:t>
-      </w:r>
-      <w:r>
-        <w:t>, par quel utilisateur et à quelle date. Veuillez respecter</w:t>
-      </w:r>
-      <w:r>
-        <w:t xml:space="preserve"> ces conventions :</w:t>
-      </w:r>
-    </w:p>
-    <w:p>
-      <w:r>
-        <w:t>t_audit_</w:t>
-      </w:r>
-      <w:r>
-        <w:t>access_</w:t>
+      <w:proofErr w:type="spellEnd"/>
+      <w:r>
+        <w:t>(</w:t>
+      </w:r>
+      <w:proofErr w:type="spellStart"/>
+      <w:proofErr w:type="gramEnd"/>
+      <w:r>
+        <w:t>idAu</w:t>
+      </w:r>
+      <w:r>
+        <w:t>dit</w:t>
+      </w:r>
+      <w:r>
+        <w:t>Absences</w:t>
+      </w:r>
+      <w:proofErr w:type="spellEnd"/>
+      <w:r>
+        <w:t xml:space="preserve"> INT, </w:t>
+      </w:r>
+      <w:proofErr w:type="spellStart"/>
+      <w:r>
+        <w:t>aud</w:t>
+      </w:r>
+      <w:r>
+        <w:t>Abs</w:t>
+      </w:r>
+      <w:r>
+        <w:t>Date</w:t>
+      </w:r>
+      <w:proofErr w:type="spellEnd"/>
+      <w:r>
+        <w:t xml:space="preserve"> DATE</w:t>
+      </w:r>
+      <w:r>
+        <w:t>TIME</w:t>
+      </w:r>
+      <w:r>
+        <w:t xml:space="preserve">, </w:t>
+      </w:r>
+      <w:proofErr w:type="spellStart"/>
+      <w:r>
+        <w:t>aud</w:t>
+      </w:r>
+      <w:r>
+        <w:t>Abs</w:t>
+      </w:r>
+      <w:r>
+        <w:t>User</w:t>
+      </w:r>
+      <w:proofErr w:type="spellEnd"/>
+      <w:r>
+        <w:t xml:space="preserve"> </w:t>
+      </w:r>
+      <w:proofErr w:type="gramStart"/>
+      <w:r>
+        <w:t>VARCHAR(</w:t>
+      </w:r>
+      <w:proofErr w:type="gramEnd"/>
+      <w:r>
+        <w:t>50)</w:t>
+      </w:r>
+      <w:r>
+        <w:t>)</w:t>
+      </w:r>
+    </w:p>
+    <w:p>
+      <w:r>
+        <w:t xml:space="preserve">La clé primaire est un identifiant artificiel </w:t>
+      </w:r>
+      <w:proofErr w:type="spellStart"/>
+      <w:r>
+        <w:t>autoincrémenté</w:t>
+      </w:r>
+      <w:proofErr w:type="spellEnd"/>
+      <w:r>
+        <w:t>.</w:t>
+      </w:r>
+    </w:p>
+    <w:p>
+      <w:pPr>
+        <w:pStyle w:val="Titre2"/>
+      </w:pPr>
+      <w:r>
+        <w:t>Création d’une procédure stockée pour a</w:t>
+      </w:r>
+      <w:r>
+        <w:t xml:space="preserve">uditer </w:t>
+      </w:r>
+      <w:r>
+        <w:t xml:space="preserve">les accès en lecture </w:t>
+      </w:r>
+    </w:p>
+    <w:p>
+      <w:r>
+        <w:t>Créer une procédure stockée</w:t>
+      </w:r>
+      <w:r>
+        <w:t xml:space="preserve"> (</w:t>
+      </w:r>
+      <w:proofErr w:type="spellStart"/>
+      <w:r>
+        <w:t>sp_get_</w:t>
       </w:r>
       <w:r>
         <w:t>absences</w:t>
       </w:r>
-      <w:r>
-        <w:t>(idAu</w:t>
-      </w:r>
-      <w:r>
-        <w:t>dit</w:t>
-      </w:r>
-      <w:r>
-        <w:t>Absences</w:t>
-      </w:r>
-      <w:r>
-        <w:t xml:space="preserve"> INT, aud</w:t>
-      </w:r>
-      <w:r>
-        <w:t>Abs</w:t>
-      </w:r>
-      <w:r>
-        <w:t>Date</w:t>
-      </w:r>
-      <w:r>
-        <w:t xml:space="preserve"> DATE</w:t>
-      </w:r>
-      <w:r>
-        <w:t>TIME</w:t>
-      </w:r>
-      <w:r>
-        <w:t>, aud</w:t>
-      </w:r>
-      <w:r>
-        <w:t>Abs</w:t>
-      </w:r>
-      <w:r>
-        <w:t>User</w:t>
-      </w:r>
-      <w:r>
-        <w:t xml:space="preserve"> VARCHAR(50)</w:t>
-      </w:r>
-      <w:r>
-        <w:t>)</w:t>
-      </w:r>
-    </w:p>
-    <w:p>
-      <w:r>
-        <w:t>La clé primaire est un identifiant artificiel autoincrémenté.</w:t>
-      </w:r>
-    </w:p>
-    <w:p>
-      <w:pPr>
-        <w:pStyle w:val="Titre1"/>
-      </w:pPr>
-      <w:r>
-        <w:t>Questions : Création d’une procédure stockée pour a</w:t>
-      </w:r>
-      <w:r>
-        <w:t xml:space="preserve">uditer </w:t>
-      </w:r>
-      <w:r>
-        <w:t xml:space="preserve">les accès en lecture </w:t>
-      </w:r>
-    </w:p>
-    <w:p>
-      <w:r>
-        <w:t>Créer une procédure stockée</w:t>
-      </w:r>
-      <w:r>
-        <w:t xml:space="preserve"> (sp_get_</w:t>
-      </w:r>
-      <w:r>
-        <w:t>absences</w:t>
-      </w:r>
+      <w:proofErr w:type="spellEnd"/>
       <w:r>
         <w:t>)</w:t>
       </w:r>
@@ -1727,12 +2129,14 @@
       <w:r>
         <w:t xml:space="preserve"> </w:t>
       </w:r>
+      <w:proofErr w:type="spellStart"/>
       <w:r>
         <w:t>v_</w:t>
       </w:r>
       <w:r>
         <w:t>absentStudent</w:t>
       </w:r>
+      <w:proofErr w:type="spellEnd"/>
     </w:p>
     <w:p>
       <w:pPr>
@@ -1743,11 +2147,16 @@
         </w:numPr>
       </w:pPr>
       <w:r>
-        <w:t>Insère dans t_audit_</w:t>
+        <w:t xml:space="preserve">Insère dans </w:t>
+      </w:r>
+      <w:proofErr w:type="spellStart"/>
+      <w:r>
+        <w:t>t_audit_</w:t>
       </w:r>
       <w:r>
         <w:t>absences</w:t>
       </w:r>
+      <w:proofErr w:type="spellEnd"/>
       <w:r>
         <w:t> :</w:t>
       </w:r>
@@ -1799,7 +2208,13 @@
         </w:numPr>
       </w:pPr>
       <w:r>
-        <w:t>Créez un compte utilisateur John dont le mot de passe est aussi John</w:t>
+        <w:t>Crée</w:t>
+      </w:r>
+      <w:r>
+        <w:t>r</w:t>
+      </w:r>
+      <w:r>
+        <w:t xml:space="preserve"> un compte utilisateur John dont le mot de passe est aussi John</w:t>
       </w:r>
     </w:p>
     <w:p>
@@ -1833,11 +2248,16 @@
         <w:t>uniquement</w:t>
       </w:r>
       <w:r>
-        <w:t xml:space="preserve"> exécuter la procédure sp_</w:t>
+        <w:t xml:space="preserve"> exécuter la procédure </w:t>
+      </w:r>
+      <w:proofErr w:type="spellStart"/>
+      <w:r>
+        <w:t>sp_</w:t>
       </w:r>
       <w:r>
         <w:t>get_absences</w:t>
       </w:r>
+      <w:proofErr w:type="spellEnd"/>
     </w:p>
     <w:p>
       <w:pPr>
@@ -1851,10 +2271,22 @@
         <w:t>Teste</w:t>
       </w:r>
       <w:r>
-        <w:t>z</w:t>
-      </w:r>
-      <w:r>
-        <w:t xml:space="preserve"> votre sécurité en vous connectant avec le compte </w:t>
+        <w:t>r</w:t>
+      </w:r>
+      <w:r>
+        <w:t xml:space="preserve"> </w:t>
+      </w:r>
+      <w:r>
+        <w:t>la</w:t>
+      </w:r>
+      <w:r>
+        <w:t xml:space="preserve"> sécurité en </w:t>
+      </w:r>
+      <w:r>
+        <w:t>se</w:t>
+      </w:r>
+      <w:r>
+        <w:t xml:space="preserve"> connectant avec le compte </w:t>
       </w:r>
       <w:r>
         <w:rPr>
@@ -1864,16 +2296,576 @@
         <w:t>John</w:t>
       </w:r>
       <w:r>
-        <w:t xml:space="preserve"> et lancez</w:t>
+        <w:t xml:space="preserve"> et lance</w:t>
+      </w:r>
+      <w:r>
+        <w:t>r</w:t>
       </w:r>
       <w:r>
         <w:t xml:space="preserve"> (CALL) votre procédure stockée</w:t>
       </w:r>
     </w:p>
-    <w:p/>
+    <w:p>
+      <w:pPr>
+        <w:spacing w:line="259" w:lineRule="auto"/>
+        <w:rPr>
+          <w:rFonts w:eastAsiaTheme="majorEastAsia" w:cstheme="majorBidi"/>
+          <w:b/>
+          <w:bCs/>
+          <w:color w:val="000000" w:themeColor="text1"/>
+          <w:sz w:val="28"/>
+          <w:szCs w:val="32"/>
+        </w:rPr>
+      </w:pPr>
+      <w:r>
+        <w:br w:type="page"/>
+      </w:r>
+    </w:p>
+    <w:p>
+      <w:pPr>
+        <w:pStyle w:val="Titre1"/>
+      </w:pPr>
+      <w:r>
+        <w:lastRenderedPageBreak/>
+        <w:t>Trigger</w:t>
+      </w:r>
+    </w:p>
+    <w:p>
+      <w:r>
+        <w:t>On veut maintenant automatiser</w:t>
+      </w:r>
+      <w:r>
+        <w:t xml:space="preserve"> et améliorer</w:t>
+      </w:r>
+      <w:r>
+        <w:t xml:space="preserve"> l’audit en utilisant un trigger :</w:t>
+      </w:r>
+    </w:p>
+    <w:p>
+      <w:r>
+        <w:drawing>
+          <wp:inline distT="0" distB="0" distL="0" distR="0" wp14:anchorId="2727A736" wp14:editId="262A3D03">
+            <wp:extent cx="3848433" cy="2118544"/>
+            <wp:effectExtent l="0" t="0" r="0" b="0"/>
+            <wp:docPr id="1315669652" name="Image 1" descr="Une image contenant texte, capture d’écran, affichage, Police&#10;&#10;Le contenu généré par l’IA peut être incorrect."/>
+            <wp:cNvGraphicFramePr>
+              <a:graphicFrameLocks xmlns:a="http://schemas.openxmlformats.org/drawingml/2006/main" noChangeAspect="1"/>
+            </wp:cNvGraphicFramePr>
+            <a:graphic xmlns:a="http://schemas.openxmlformats.org/drawingml/2006/main">
+              <a:graphicData uri="http://schemas.openxmlformats.org/drawingml/2006/picture">
+                <pic:pic xmlns:pic="http://schemas.openxmlformats.org/drawingml/2006/picture">
+                  <pic:nvPicPr>
+                    <pic:cNvPr id="1315669652" name="Image 1" descr="Une image contenant texte, capture d’écran, affichage, Police&#10;&#10;Le contenu généré par l’IA peut être incorrect."/>
+                    <pic:cNvPicPr/>
+                  </pic:nvPicPr>
+                  <pic:blipFill>
+                    <a:blip r:embed="rId16"/>
+                    <a:stretch>
+                      <a:fillRect/>
+                    </a:stretch>
+                  </pic:blipFill>
+                  <pic:spPr>
+                    <a:xfrm>
+                      <a:off x="0" y="0"/>
+                      <a:ext cx="3848433" cy="2118544"/>
+                    </a:xfrm>
+                    <a:prstGeom prst="rect">
+                      <a:avLst/>
+                    </a:prstGeom>
+                  </pic:spPr>
+                </pic:pic>
+              </a:graphicData>
+            </a:graphic>
+          </wp:inline>
+        </w:drawing>
+      </w:r>
+    </w:p>
+    <w:p>
+      <w:pPr>
+        <w:pStyle w:val="Titre2"/>
+      </w:pPr>
+      <w:r>
+        <w:t>Journal</w:t>
+      </w:r>
+    </w:p>
+    <w:p>
+      <w:r>
+        <w:t>Pour commencer, on aimerait un simple trigger qui à chaque opération sur la table des absences, ajoute une entrée textuelle dans une table « log » qui contient une colonne « date » et une colonne « comment ».</w:t>
+      </w:r>
+    </w:p>
+    <w:p>
+      <w:r>
+        <w:t>Le résultat doit ressembler à ceci :</w:t>
+      </w:r>
+    </w:p>
+    <w:p>
+      <w:r>
+        <w:drawing>
+          <wp:inline distT="0" distB="0" distL="0" distR="0" wp14:anchorId="2CF32B28" wp14:editId="2333AEBF">
+            <wp:extent cx="4282811" cy="563929"/>
+            <wp:effectExtent l="0" t="0" r="3810" b="7620"/>
+            <wp:docPr id="67708594" name="Image 1" descr="Une image contenant texte, capture d’écran, Police&#10;&#10;Le contenu généré par l’IA peut être incorrect."/>
+            <wp:cNvGraphicFramePr>
+              <a:graphicFrameLocks xmlns:a="http://schemas.openxmlformats.org/drawingml/2006/main" noChangeAspect="1"/>
+            </wp:cNvGraphicFramePr>
+            <a:graphic xmlns:a="http://schemas.openxmlformats.org/drawingml/2006/main">
+              <a:graphicData uri="http://schemas.openxmlformats.org/drawingml/2006/picture">
+                <pic:pic xmlns:pic="http://schemas.openxmlformats.org/drawingml/2006/picture">
+                  <pic:nvPicPr>
+                    <pic:cNvPr id="67708594" name="Image 1" descr="Une image contenant texte, capture d’écran, Police&#10;&#10;Le contenu généré par l’IA peut être incorrect."/>
+                    <pic:cNvPicPr/>
+                  </pic:nvPicPr>
+                  <pic:blipFill>
+                    <a:blip r:embed="rId17"/>
+                    <a:stretch>
+                      <a:fillRect/>
+                    </a:stretch>
+                  </pic:blipFill>
+                  <pic:spPr>
+                    <a:xfrm>
+                      <a:off x="0" y="0"/>
+                      <a:ext cx="4282811" cy="563929"/>
+                    </a:xfrm>
+                    <a:prstGeom prst="rect">
+                      <a:avLst/>
+                    </a:prstGeom>
+                  </pic:spPr>
+                </pic:pic>
+              </a:graphicData>
+            </a:graphic>
+          </wp:inline>
+        </w:drawing>
+      </w:r>
+    </w:p>
+    <w:p>
+      <w:pPr>
+        <w:spacing w:line="259" w:lineRule="auto"/>
+        <w:rPr>
+          <w:rFonts w:eastAsiaTheme="majorEastAsia" w:cstheme="majorBidi"/>
+          <w:b/>
+          <w:bCs/>
+          <w:color w:val="000000" w:themeColor="text1"/>
+          <w:sz w:val="28"/>
+          <w:szCs w:val="32"/>
+        </w:rPr>
+      </w:pPr>
+      <w:r>
+        <w:br w:type="page"/>
+      </w:r>
+    </w:p>
+    <w:p>
+      <w:pPr>
+        <w:pStyle w:val="Titre2"/>
+      </w:pPr>
+      <w:r>
+        <w:lastRenderedPageBreak/>
+        <w:t>Statistiques</w:t>
+      </w:r>
+    </w:p>
+    <w:p>
+      <w:r>
+        <w:t>À chaque fois qu’une absence est saisie, on calcule un total pour le mois et on ajoute / met à jour l’entrée du mois pour l’élève en question</w:t>
+      </w:r>
+      <w:r>
+        <w:t>...</w:t>
+      </w:r>
+    </w:p>
+    <w:p>
+      <w:pPr>
+        <w:pStyle w:val="Titre3"/>
+      </w:pPr>
+      <w:r>
+        <w:t xml:space="preserve">Nouvelle table : </w:t>
+      </w:r>
+    </w:p>
+    <w:p>
+      <w:r>
+        <w:t>Voici de quoi stocker les éléments demandés</w:t>
+      </w:r>
+    </w:p>
+    <w:p>
+      <w:r>
+        <w:drawing>
+          <wp:inline distT="0" distB="0" distL="0" distR="0" wp14:anchorId="12FC46F4" wp14:editId="106F1330">
+            <wp:extent cx="5731510" cy="2936875"/>
+            <wp:effectExtent l="0" t="0" r="2540" b="0"/>
+            <wp:docPr id="2086786316" name="Image 1" descr="Une image contenant texte, Appareils électroniques, capture d’écran, logiciel&#10;&#10;Le contenu généré par l’IA peut être incorrect."/>
+            <wp:cNvGraphicFramePr>
+              <a:graphicFrameLocks xmlns:a="http://schemas.openxmlformats.org/drawingml/2006/main" noChangeAspect="1"/>
+            </wp:cNvGraphicFramePr>
+            <a:graphic xmlns:a="http://schemas.openxmlformats.org/drawingml/2006/main">
+              <a:graphicData uri="http://schemas.openxmlformats.org/drawingml/2006/picture">
+                <pic:pic xmlns:pic="http://schemas.openxmlformats.org/drawingml/2006/picture">
+                  <pic:nvPicPr>
+                    <pic:cNvPr id="2086786316" name="Image 1" descr="Une image contenant texte, Appareils électroniques, capture d’écran, logiciel&#10;&#10;Le contenu généré par l’IA peut être incorrect."/>
+                    <pic:cNvPicPr/>
+                  </pic:nvPicPr>
+                  <pic:blipFill>
+                    <a:blip r:embed="rId18"/>
+                    <a:stretch>
+                      <a:fillRect/>
+                    </a:stretch>
+                  </pic:blipFill>
+                  <pic:spPr>
+                    <a:xfrm>
+                      <a:off x="0" y="0"/>
+                      <a:ext cx="5731510" cy="2936875"/>
+                    </a:xfrm>
+                    <a:prstGeom prst="rect">
+                      <a:avLst/>
+                    </a:prstGeom>
+                  </pic:spPr>
+                </pic:pic>
+              </a:graphicData>
+            </a:graphic>
+          </wp:inline>
+        </w:drawing>
+      </w:r>
+    </w:p>
+    <w:p>
+      <w:pPr>
+        <w:pStyle w:val="Titre3"/>
+      </w:pPr>
+      <w:r>
+        <w:t>Procédure stockée</w:t>
+      </w:r>
+    </w:p>
+    <w:p>
+      <w:r>
+        <w:t>Pour faciliter la maintenance, ajouter une procédure stockée dont voici le début</w:t>
+      </w:r>
+    </w:p>
+    <w:p>
+      <w:r>
+        <w:drawing>
+          <wp:inline distT="0" distB="0" distL="0" distR="0" wp14:anchorId="480F32E9" wp14:editId="2BF6E1E5">
+            <wp:extent cx="5128704" cy="1920406"/>
+            <wp:effectExtent l="0" t="0" r="0" b="3810"/>
+            <wp:docPr id="1327113106" name="Image 1" descr="Une image contenant texte, capture d’écran, nombre, Police&#10;&#10;Le contenu généré par l’IA peut être incorrect."/>
+            <wp:cNvGraphicFramePr>
+              <a:graphicFrameLocks xmlns:a="http://schemas.openxmlformats.org/drawingml/2006/main" noChangeAspect="1"/>
+            </wp:cNvGraphicFramePr>
+            <a:graphic xmlns:a="http://schemas.openxmlformats.org/drawingml/2006/main">
+              <a:graphicData uri="http://schemas.openxmlformats.org/drawingml/2006/picture">
+                <pic:pic xmlns:pic="http://schemas.openxmlformats.org/drawingml/2006/picture">
+                  <pic:nvPicPr>
+                    <pic:cNvPr id="1327113106" name="Image 1" descr="Une image contenant texte, capture d’écran, nombre, Police&#10;&#10;Le contenu généré par l’IA peut être incorrect."/>
+                    <pic:cNvPicPr/>
+                  </pic:nvPicPr>
+                  <pic:blipFill>
+                    <a:blip r:embed="rId19"/>
+                    <a:stretch>
+                      <a:fillRect/>
+                    </a:stretch>
+                  </pic:blipFill>
+                  <pic:spPr>
+                    <a:xfrm>
+                      <a:off x="0" y="0"/>
+                      <a:ext cx="5128704" cy="1920406"/>
+                    </a:xfrm>
+                    <a:prstGeom prst="rect">
+                      <a:avLst/>
+                    </a:prstGeom>
+                  </pic:spPr>
+                </pic:pic>
+              </a:graphicData>
+            </a:graphic>
+          </wp:inline>
+        </w:drawing>
+      </w:r>
+    </w:p>
+    <w:p>
+      <w:pPr>
+        <w:rPr>
+          <w:i/>
+          <w:iCs/>
+        </w:rPr>
+      </w:pPr>
+      <w:r>
+        <w:rPr>
+          <w:i/>
+          <w:iCs/>
+        </w:rPr>
+        <w:t>Et ainsi de suite…</w:t>
+      </w:r>
+    </w:p>
+    <w:p>
+      <w:pPr>
+        <w:spacing w:line="259" w:lineRule="auto"/>
+      </w:pPr>
+      <w:r>
+        <w:br w:type="page"/>
+      </w:r>
+    </w:p>
+    <w:p>
+      <w:r>
+        <w:lastRenderedPageBreak/>
+        <w:t>Avec la commande suivante :</w:t>
+      </w:r>
+    </w:p>
+    <w:p>
+      <w:r>
+        <w:drawing>
+          <wp:inline distT="0" distB="0" distL="0" distR="0" wp14:anchorId="29BE99A7" wp14:editId="10197549">
+            <wp:extent cx="5281118" cy="266723"/>
+            <wp:effectExtent l="0" t="0" r="0" b="0"/>
+            <wp:docPr id="1016449266" name="Image 1"/>
+            <wp:cNvGraphicFramePr>
+              <a:graphicFrameLocks xmlns:a="http://schemas.openxmlformats.org/drawingml/2006/main" noChangeAspect="1"/>
+            </wp:cNvGraphicFramePr>
+            <a:graphic xmlns:a="http://schemas.openxmlformats.org/drawingml/2006/main">
+              <a:graphicData uri="http://schemas.openxmlformats.org/drawingml/2006/picture">
+                <pic:pic xmlns:pic="http://schemas.openxmlformats.org/drawingml/2006/picture">
+                  <pic:nvPicPr>
+                    <pic:cNvPr id="1016449266" name=""/>
+                    <pic:cNvPicPr/>
+                  </pic:nvPicPr>
+                  <pic:blipFill>
+                    <a:blip r:embed="rId20"/>
+                    <a:stretch>
+                      <a:fillRect/>
+                    </a:stretch>
+                  </pic:blipFill>
+                  <pic:spPr>
+                    <a:xfrm>
+                      <a:off x="0" y="0"/>
+                      <a:ext cx="5281118" cy="266723"/>
+                    </a:xfrm>
+                    <a:prstGeom prst="rect">
+                      <a:avLst/>
+                    </a:prstGeom>
+                  </pic:spPr>
+                </pic:pic>
+              </a:graphicData>
+            </a:graphic>
+          </wp:inline>
+        </w:drawing>
+      </w:r>
+    </w:p>
+    <w:p>
+      <w:r>
+        <w:t xml:space="preserve">Le résultat devrait </w:t>
+      </w:r>
+      <w:r>
+        <w:t xml:space="preserve">donc </w:t>
+      </w:r>
+      <w:r>
+        <w:t>ressembler à</w:t>
+      </w:r>
+    </w:p>
+    <w:p>
+      <w:r>
+        <w:drawing>
+          <wp:inline distT="0" distB="0" distL="0" distR="0" wp14:anchorId="17FAA439" wp14:editId="0A7DD114">
+            <wp:extent cx="5731510" cy="1349375"/>
+            <wp:effectExtent l="0" t="0" r="2540" b="3175"/>
+            <wp:docPr id="89433539" name="Image 1" descr="Une image contenant texte, capture d’écran, Police, logiciel&#10;&#10;Le contenu généré par l’IA peut être incorrect."/>
+            <wp:cNvGraphicFramePr>
+              <a:graphicFrameLocks xmlns:a="http://schemas.openxmlformats.org/drawingml/2006/main" noChangeAspect="1"/>
+            </wp:cNvGraphicFramePr>
+            <a:graphic xmlns:a="http://schemas.openxmlformats.org/drawingml/2006/main">
+              <a:graphicData uri="http://schemas.openxmlformats.org/drawingml/2006/picture">
+                <pic:pic xmlns:pic="http://schemas.openxmlformats.org/drawingml/2006/picture">
+                  <pic:nvPicPr>
+                    <pic:cNvPr id="89433539" name="Image 1" descr="Une image contenant texte, capture d’écran, Police, logiciel&#10;&#10;Le contenu généré par l’IA peut être incorrect."/>
+                    <pic:cNvPicPr/>
+                  </pic:nvPicPr>
+                  <pic:blipFill>
+                    <a:blip r:embed="rId21"/>
+                    <a:stretch>
+                      <a:fillRect/>
+                    </a:stretch>
+                  </pic:blipFill>
+                  <pic:spPr>
+                    <a:xfrm>
+                      <a:off x="0" y="0"/>
+                      <a:ext cx="5731510" cy="1349375"/>
+                    </a:xfrm>
+                    <a:prstGeom prst="rect">
+                      <a:avLst/>
+                    </a:prstGeom>
+                  </pic:spPr>
+                </pic:pic>
+              </a:graphicData>
+            </a:graphic>
+          </wp:inline>
+        </w:drawing>
+      </w:r>
+    </w:p>
+    <w:p>
+      <w:pPr>
+        <w:pStyle w:val="Titre3"/>
+      </w:pPr>
+      <w:r>
+        <w:t>Trigger</w:t>
+      </w:r>
+    </w:p>
+    <w:p>
+      <w:r>
+        <w:t>Avec la table et la procédure, on peut désormais ajouter le trigger </w:t>
+      </w:r>
+      <w:r>
+        <w:t>dont voici</w:t>
+      </w:r>
+      <w:r>
+        <w:t xml:space="preserve"> un point de départ :</w:t>
+      </w:r>
+    </w:p>
+    <w:p>
+      <w:r>
+        <w:drawing>
+          <wp:inline distT="0" distB="0" distL="0" distR="0" wp14:anchorId="5899CD45" wp14:editId="77A28F3D">
+            <wp:extent cx="5540220" cy="624894"/>
+            <wp:effectExtent l="0" t="0" r="3810" b="3810"/>
+            <wp:docPr id="2101464220" name="Image 1" descr="Une image contenant texte, capture d’écran, Police, ligne&#10;&#10;Le contenu généré par l’IA peut être incorrect."/>
+            <wp:cNvGraphicFramePr>
+              <a:graphicFrameLocks xmlns:a="http://schemas.openxmlformats.org/drawingml/2006/main" noChangeAspect="1"/>
+            </wp:cNvGraphicFramePr>
+            <a:graphic xmlns:a="http://schemas.openxmlformats.org/drawingml/2006/main">
+              <a:graphicData uri="http://schemas.openxmlformats.org/drawingml/2006/picture">
+                <pic:pic xmlns:pic="http://schemas.openxmlformats.org/drawingml/2006/picture">
+                  <pic:nvPicPr>
+                    <pic:cNvPr id="2101464220" name="Image 1" descr="Une image contenant texte, capture d’écran, Police, ligne&#10;&#10;Le contenu généré par l’IA peut être incorrect."/>
+                    <pic:cNvPicPr/>
+                  </pic:nvPicPr>
+                  <pic:blipFill>
+                    <a:blip r:embed="rId22"/>
+                    <a:stretch>
+                      <a:fillRect/>
+                    </a:stretch>
+                  </pic:blipFill>
+                  <pic:spPr>
+                    <a:xfrm>
+                      <a:off x="0" y="0"/>
+                      <a:ext cx="5540220" cy="624894"/>
+                    </a:xfrm>
+                    <a:prstGeom prst="rect">
+                      <a:avLst/>
+                    </a:prstGeom>
+                  </pic:spPr>
+                </pic:pic>
+              </a:graphicData>
+            </a:graphic>
+          </wp:inline>
+        </w:drawing>
+      </w:r>
+    </w:p>
+    <w:p>
+      <w:pPr>
+        <w:pStyle w:val="Titre3"/>
+      </w:pPr>
+      <w:r>
+        <w:t>Validation</w:t>
+      </w:r>
+    </w:p>
+    <w:p>
+      <w:r>
+        <w:t>Avec l’insert suivant :</w:t>
+      </w:r>
+    </w:p>
+    <w:p>
+      <w:pPr>
+        <w:rPr>
+          <w:lang w:val="en-US"/>
+        </w:rPr>
+      </w:pPr>
+      <w:r>
+        <w:rPr>
+          <w:lang w:val="en-US"/>
+        </w:rPr>
+        <w:drawing>
+          <wp:inline distT="0" distB="0" distL="0" distR="0" wp14:anchorId="5C3C1C4A" wp14:editId="3C9030BC">
+            <wp:extent cx="5731510" cy="265430"/>
+            <wp:effectExtent l="0" t="0" r="2540" b="1270"/>
+            <wp:docPr id="1466477315" name="Image 1"/>
+            <wp:cNvGraphicFramePr>
+              <a:graphicFrameLocks xmlns:a="http://schemas.openxmlformats.org/drawingml/2006/main" noChangeAspect="1"/>
+            </wp:cNvGraphicFramePr>
+            <a:graphic xmlns:a="http://schemas.openxmlformats.org/drawingml/2006/main">
+              <a:graphicData uri="http://schemas.openxmlformats.org/drawingml/2006/picture">
+                <pic:pic xmlns:pic="http://schemas.openxmlformats.org/drawingml/2006/picture">
+                  <pic:nvPicPr>
+                    <pic:cNvPr id="1466477315" name=""/>
+                    <pic:cNvPicPr/>
+                  </pic:nvPicPr>
+                  <pic:blipFill>
+                    <a:blip r:embed="rId23"/>
+                    <a:stretch>
+                      <a:fillRect/>
+                    </a:stretch>
+                  </pic:blipFill>
+                  <pic:spPr>
+                    <a:xfrm>
+                      <a:off x="0" y="0"/>
+                      <a:ext cx="5731510" cy="265430"/>
+                    </a:xfrm>
+                    <a:prstGeom prst="rect">
+                      <a:avLst/>
+                    </a:prstGeom>
+                  </pic:spPr>
+                </pic:pic>
+              </a:graphicData>
+            </a:graphic>
+          </wp:inline>
+        </w:drawing>
+      </w:r>
+    </w:p>
+    <w:p>
+      <w:r>
+        <w:t xml:space="preserve">Les </w:t>
+      </w:r>
+      <w:r>
+        <w:t>statistiques d’</w:t>
+      </w:r>
+      <w:r>
+        <w:t>absences du mois de s</w:t>
+      </w:r>
+      <w:r>
+        <w:t>eptembre devraient avoir été mises à jour :</w:t>
+      </w:r>
+    </w:p>
+    <w:p>
+      <w:r>
+        <w:drawing>
+          <wp:inline distT="0" distB="0" distL="0" distR="0" wp14:anchorId="446D00CA" wp14:editId="40ECE1F3">
+            <wp:extent cx="5731510" cy="1336040"/>
+            <wp:effectExtent l="0" t="0" r="2540" b="0"/>
+            <wp:docPr id="855317558" name="Image 1" descr="Une image contenant texte, capture d’écran, logiciel, Police&#10;&#10;Le contenu généré par l’IA peut être incorrect."/>
+            <wp:cNvGraphicFramePr>
+              <a:graphicFrameLocks xmlns:a="http://schemas.openxmlformats.org/drawingml/2006/main" noChangeAspect="1"/>
+            </wp:cNvGraphicFramePr>
+            <a:graphic xmlns:a="http://schemas.openxmlformats.org/drawingml/2006/main">
+              <a:graphicData uri="http://schemas.openxmlformats.org/drawingml/2006/picture">
+                <pic:pic xmlns:pic="http://schemas.openxmlformats.org/drawingml/2006/picture">
+                  <pic:nvPicPr>
+                    <pic:cNvPr id="855317558" name="Image 1" descr="Une image contenant texte, capture d’écran, logiciel, Police&#10;&#10;Le contenu généré par l’IA peut être incorrect."/>
+                    <pic:cNvPicPr/>
+                  </pic:nvPicPr>
+                  <pic:blipFill>
+                    <a:blip r:embed="rId24"/>
+                    <a:stretch>
+                      <a:fillRect/>
+                    </a:stretch>
+                  </pic:blipFill>
+                  <pic:spPr>
+                    <a:xfrm>
+                      <a:off x="0" y="0"/>
+                      <a:ext cx="5731510" cy="1336040"/>
+                    </a:xfrm>
+                    <a:prstGeom prst="rect">
+                      <a:avLst/>
+                    </a:prstGeom>
+                  </pic:spPr>
+                </pic:pic>
+              </a:graphicData>
+            </a:graphic>
+          </wp:inline>
+        </w:drawing>
+      </w:r>
+    </w:p>
     <w:sectPr>
-      <w:headerReference w:type="default" r:id="rId14"/>
-      <w:footerReference w:type="default" r:id="rId15"/>
+      <w:headerReference w:type="default" r:id="rId25"/>
+      <w:footerReference w:type="default" r:id="rId26"/>
       <w:pgSz w:w="11906" w:h="16838"/>
       <w:pgMar w:top="1440" w:right="1440" w:bottom="1440" w:left="1440" w:header="708" w:footer="708" w:gutter="0"/>
       <w:cols w:space="708"/>
@@ -1950,14 +2942,34 @@
               <w:lang w:val="de-CH"/>
             </w:rPr>
           </w:pPr>
+          <w:proofErr w:type="spellStart"/>
           <w:r>
             <w:rPr>
               <w:rFonts w:ascii="Century Gothic" w:hAnsi="Century Gothic" w:cs="Arial"/>
               <w:szCs w:val="16"/>
               <w:lang w:val="de-CH"/>
             </w:rPr>
-            <w:t>Procédures stockées</w:t>
+            <w:t>Procédures</w:t>
           </w:r>
+          <w:proofErr w:type="spellEnd"/>
+          <w:r>
+            <w:rPr>
+              <w:rFonts w:ascii="Century Gothic" w:hAnsi="Century Gothic" w:cs="Arial"/>
+              <w:szCs w:val="16"/>
+              <w:lang w:val="de-CH"/>
+            </w:rPr>
+            <w:t xml:space="preserve"> </w:t>
+          </w:r>
+          <w:proofErr w:type="spellStart"/>
+          <w:r>
+            <w:rPr>
+              <w:rFonts w:ascii="Century Gothic" w:hAnsi="Century Gothic" w:cs="Arial"/>
+              <w:szCs w:val="16"/>
+              <w:lang w:val="de-CH"/>
+            </w:rPr>
+            <w:t>stockées</w:t>
+          </w:r>
+          <w:proofErr w:type="spellEnd"/>
         </w:p>
       </w:tc>
       <w:tc>
@@ -2703,6 +3715,119 @@
     </w:lvl>
   </w:abstractNum>
   <w:abstractNum w:abstractNumId="3" w15:restartNumberingAfterBreak="0">
+    <w:nsid w:val="49EB08B6"/>
+    <w:multiLevelType w:val="hybridMultilevel"/>
+    <w:tmpl w:val="CF64BB56"/>
+    <w:lvl w:ilvl="0" w:tplc="100C0001">
+      <w:start w:val="1"/>
+      <w:numFmt w:val="bullet"/>
+      <w:lvlText w:val=""/>
+      <w:lvlJc w:val="left"/>
+      <w:pPr>
+        <w:ind w:left="720" w:hanging="360"/>
+      </w:pPr>
+      <w:rPr>
+        <w:rFonts w:ascii="Symbol" w:hAnsi="Symbol" w:hint="default"/>
+      </w:rPr>
+    </w:lvl>
+    <w:lvl w:ilvl="1" w:tplc="100C0003" w:tentative="1">
+      <w:start w:val="1"/>
+      <w:numFmt w:val="bullet"/>
+      <w:lvlText w:val="o"/>
+      <w:lvlJc w:val="left"/>
+      <w:pPr>
+        <w:ind w:left="1440" w:hanging="360"/>
+      </w:pPr>
+      <w:rPr>
+        <w:rFonts w:ascii="Courier New" w:hAnsi="Courier New" w:cs="Courier New" w:hint="default"/>
+      </w:rPr>
+    </w:lvl>
+    <w:lvl w:ilvl="2" w:tplc="100C0005" w:tentative="1">
+      <w:start w:val="1"/>
+      <w:numFmt w:val="bullet"/>
+      <w:lvlText w:val=""/>
+      <w:lvlJc w:val="left"/>
+      <w:pPr>
+        <w:ind w:left="2160" w:hanging="360"/>
+      </w:pPr>
+      <w:rPr>
+        <w:rFonts w:ascii="Wingdings" w:hAnsi="Wingdings" w:hint="default"/>
+      </w:rPr>
+    </w:lvl>
+    <w:lvl w:ilvl="3" w:tplc="100C0001" w:tentative="1">
+      <w:start w:val="1"/>
+      <w:numFmt w:val="bullet"/>
+      <w:lvlText w:val=""/>
+      <w:lvlJc w:val="left"/>
+      <w:pPr>
+        <w:ind w:left="2880" w:hanging="360"/>
+      </w:pPr>
+      <w:rPr>
+        <w:rFonts w:ascii="Symbol" w:hAnsi="Symbol" w:hint="default"/>
+      </w:rPr>
+    </w:lvl>
+    <w:lvl w:ilvl="4" w:tplc="100C0003" w:tentative="1">
+      <w:start w:val="1"/>
+      <w:numFmt w:val="bullet"/>
+      <w:lvlText w:val="o"/>
+      <w:lvlJc w:val="left"/>
+      <w:pPr>
+        <w:ind w:left="3600" w:hanging="360"/>
+      </w:pPr>
+      <w:rPr>
+        <w:rFonts w:ascii="Courier New" w:hAnsi="Courier New" w:cs="Courier New" w:hint="default"/>
+      </w:rPr>
+    </w:lvl>
+    <w:lvl w:ilvl="5" w:tplc="100C0005" w:tentative="1">
+      <w:start w:val="1"/>
+      <w:numFmt w:val="bullet"/>
+      <w:lvlText w:val=""/>
+      <w:lvlJc w:val="left"/>
+      <w:pPr>
+        <w:ind w:left="4320" w:hanging="360"/>
+      </w:pPr>
+      <w:rPr>
+        <w:rFonts w:ascii="Wingdings" w:hAnsi="Wingdings" w:hint="default"/>
+      </w:rPr>
+    </w:lvl>
+    <w:lvl w:ilvl="6" w:tplc="100C0001" w:tentative="1">
+      <w:start w:val="1"/>
+      <w:numFmt w:val="bullet"/>
+      <w:lvlText w:val=""/>
+      <w:lvlJc w:val="left"/>
+      <w:pPr>
+        <w:ind w:left="5040" w:hanging="360"/>
+      </w:pPr>
+      <w:rPr>
+        <w:rFonts w:ascii="Symbol" w:hAnsi="Symbol" w:hint="default"/>
+      </w:rPr>
+    </w:lvl>
+    <w:lvl w:ilvl="7" w:tplc="100C0003" w:tentative="1">
+      <w:start w:val="1"/>
+      <w:numFmt w:val="bullet"/>
+      <w:lvlText w:val="o"/>
+      <w:lvlJc w:val="left"/>
+      <w:pPr>
+        <w:ind w:left="5760" w:hanging="360"/>
+      </w:pPr>
+      <w:rPr>
+        <w:rFonts w:ascii="Courier New" w:hAnsi="Courier New" w:cs="Courier New" w:hint="default"/>
+      </w:rPr>
+    </w:lvl>
+    <w:lvl w:ilvl="8" w:tplc="100C0005" w:tentative="1">
+      <w:start w:val="1"/>
+      <w:numFmt w:val="bullet"/>
+      <w:lvlText w:val=""/>
+      <w:lvlJc w:val="left"/>
+      <w:pPr>
+        <w:ind w:left="6480" w:hanging="360"/>
+      </w:pPr>
+      <w:rPr>
+        <w:rFonts w:ascii="Wingdings" w:hAnsi="Wingdings" w:hint="default"/>
+      </w:rPr>
+    </w:lvl>
+  </w:abstractNum>
+  <w:abstractNum w:abstractNumId="4" w15:restartNumberingAfterBreak="0">
     <w:nsid w:val="519C12F7"/>
     <w:multiLevelType w:val="multilevel"/>
     <w:tmpl w:val="0CCEB8E8"/>
@@ -2791,10 +3916,10 @@
     </w:lvl>
   </w:abstractNum>
   <w:num w:numId="1" w16cid:durableId="948778141">
-    <w:abstractNumId w:val="3"/>
+    <w:abstractNumId w:val="4"/>
   </w:num>
   <w:num w:numId="2" w16cid:durableId="931552848">
-    <w:abstractNumId w:val="3"/>
+    <w:abstractNumId w:val="4"/>
   </w:num>
   <w:num w:numId="3" w16cid:durableId="465320166">
     <w:abstractNumId w:val="0"/>
@@ -2804,6 +3929,9 @@
   </w:num>
   <w:num w:numId="5" w16cid:durableId="902790804">
     <w:abstractNumId w:val="1"/>
+  </w:num>
+  <w:num w:numId="6" w16cid:durableId="271011833">
+    <w:abstractNumId w:val="3"/>
   </w:num>
 </w:numbering>
 </file>
@@ -3259,10 +4387,30 @@
       <w:outlineLvl w:val="1"/>
     </w:pPr>
   </w:style>
+  <w:style w:type="paragraph" w:styleId="Titre3">
+    <w:name w:val="heading 3"/>
+    <w:basedOn w:val="Normal"/>
+    <w:next w:val="Normal"/>
+    <w:link w:val="Titre3Car"/>
+    <w:uiPriority w:val="9"/>
+    <w:unhideWhenUsed/>
+    <w:qFormat/>
+    <w:rsid w:val="0036757B"/>
+    <w:pPr>
+      <w:keepNext/>
+      <w:keepLines/>
+      <w:spacing w:before="40" w:after="0"/>
+      <w:outlineLvl w:val="2"/>
+    </w:pPr>
+    <w:rPr>
+      <w:rFonts w:asciiTheme="majorHAnsi" w:eastAsiaTheme="majorEastAsia" w:hAnsiTheme="majorHAnsi" w:cstheme="majorBidi"/>
+      <w:color w:val="1F3763" w:themeColor="accent1" w:themeShade="7F"/>
+      <w:szCs w:val="24"/>
+    </w:rPr>
+  </w:style>
   <w:style w:type="character" w:default="1" w:styleId="Policepardfaut">
     <w:name w:val="Default Paragraph Font"/>
     <w:uiPriority w:val="1"/>
-    <w:semiHidden/>
     <w:unhideWhenUsed/>
   </w:style>
   <w:style w:type="table" w:default="1" w:styleId="TableauNormal">
@@ -3669,6 +4817,19 @@
     <w:rPr>
       <w:color w:val="605E5C"/>
       <w:shd w:val="clear" w:color="auto" w:fill="E1DFDD"/>
+    </w:rPr>
+  </w:style>
+  <w:style w:type="character" w:customStyle="1" w:styleId="Titre3Car">
+    <w:name w:val="Titre 3 Car"/>
+    <w:basedOn w:val="Policepardfaut"/>
+    <w:link w:val="Titre3"/>
+    <w:uiPriority w:val="9"/>
+    <w:rsid w:val="0036757B"/>
+    <w:rPr>
+      <w:rFonts w:asciiTheme="majorHAnsi" w:eastAsiaTheme="majorEastAsia" w:hAnsiTheme="majorHAnsi" w:cstheme="majorBidi"/>
+      <w:color w:val="1F3763" w:themeColor="accent1" w:themeShade="7F"/>
+      <w:sz w:val="24"/>
+      <w:szCs w:val="24"/>
     </w:rPr>
   </w:style>
 </w:styles>
@@ -3970,6 +5131,17 @@
 </file>
 
 <file path=customXml/item1.xml><?xml version="1.0" encoding="utf-8"?>
+<p:properties xmlns:p="http://schemas.microsoft.com/office/2006/metadata/properties" xmlns:xsi="http://www.w3.org/2001/XMLSchema-instance" xmlns:pc="http://schemas.microsoft.com/office/infopath/2007/PartnerControls">
+  <documentManagement>
+    <lcf76f155ced4ddcb4097134ff3c332f xmlns="99ffe1f3-7857-457f-add0-5bdef636f38d">
+      <Terms xmlns="http://schemas.microsoft.com/office/infopath/2007/PartnerControls"/>
+    </lcf76f155ced4ddcb4097134ff3c332f>
+    <TaxCatchAll xmlns="be0d3259-a7ce-4623-88ec-81594dfcbc1c" xsi:nil="true"/>
+  </documentManagement>
+</p:properties>
+</file>
+
+<file path=customXml/item2.xml><?xml version="1.0" encoding="utf-8"?>
 <ct:contentTypeSchema xmlns:ct="http://schemas.microsoft.com/office/2006/metadata/contentType" xmlns:ma="http://schemas.microsoft.com/office/2006/metadata/properties/metaAttributes" ct:_="" ma:_="" ma:contentTypeName="Document" ma:contentTypeID="0x010100D4F20F00DBE2EE49BE9523363A2DF18B" ma:contentTypeVersion="14" ma:contentTypeDescription="Crée un document." ma:contentTypeScope="" ma:versionID="5aece811311ae3a0f23154dc9084e92c">
   <xsd:schema xmlns:xsd="http://www.w3.org/2001/XMLSchema" xmlns:xs="http://www.w3.org/2001/XMLSchema" xmlns:p="http://schemas.microsoft.com/office/2006/metadata/properties" xmlns:ns2="99ffe1f3-7857-457f-add0-5bdef636f38d" xmlns:ns3="be0d3259-a7ce-4623-88ec-81594dfcbc1c" targetNamespace="http://schemas.microsoft.com/office/2006/metadata/properties" ma:root="true" ma:fieldsID="df3d6b7f2720f122b401ffb13b8f26d7" ns2:_="" ns3:_="">
     <xsd:import namespace="99ffe1f3-7857-457f-add0-5bdef636f38d"/>
@@ -4198,17 +5370,6 @@
 </ct:contentTypeSchema>
 </file>
 
-<file path=customXml/item2.xml><?xml version="1.0" encoding="utf-8"?>
-<p:properties xmlns:p="http://schemas.microsoft.com/office/2006/metadata/properties" xmlns:xsi="http://www.w3.org/2001/XMLSchema-instance" xmlns:pc="http://schemas.microsoft.com/office/infopath/2007/PartnerControls">
-  <documentManagement>
-    <lcf76f155ced4ddcb4097134ff3c332f xmlns="99ffe1f3-7857-457f-add0-5bdef636f38d">
-      <Terms xmlns="http://schemas.microsoft.com/office/infopath/2007/PartnerControls"/>
-    </lcf76f155ced4ddcb4097134ff3c332f>
-    <TaxCatchAll xmlns="be0d3259-a7ce-4623-88ec-81594dfcbc1c" xsi:nil="true"/>
-  </documentManagement>
-</p:properties>
-</file>
-
 <file path=customXml/item3.xml><?xml version="1.0" encoding="utf-8"?>
 <?mso-contentType ?>
 <FormTemplates xmlns="http://schemas.microsoft.com/sharepoint/v3/contenttype/forms">
@@ -4219,6 +5380,17 @@
 </file>
 
 <file path=customXml/itemProps1.xml><?xml version="1.0" encoding="utf-8"?>
+<ds:datastoreItem xmlns:ds="http://schemas.openxmlformats.org/officeDocument/2006/customXml" ds:itemID="{ADD07E45-6B14-40F8-918D-2557BDE72A70}">
+  <ds:schemaRefs>
+    <ds:schemaRef ds:uri="http://schemas.microsoft.com/office/2006/metadata/properties"/>
+    <ds:schemaRef ds:uri="http://schemas.microsoft.com/office/infopath/2007/PartnerControls"/>
+    <ds:schemaRef ds:uri="99ffe1f3-7857-457f-add0-5bdef636f38d"/>
+    <ds:schemaRef ds:uri="be0d3259-a7ce-4623-88ec-81594dfcbc1c"/>
+  </ds:schemaRefs>
+</ds:datastoreItem>
+</file>
+
+<file path=customXml/itemProps2.xml><?xml version="1.0" encoding="utf-8"?>
 <ds:datastoreItem xmlns:ds="http://schemas.openxmlformats.org/officeDocument/2006/customXml" ds:itemID="{03B08F4F-0844-4376-A02D-2176D5B8BDA1}">
   <ds:schemaRefs>
     <ds:schemaRef ds:uri="http://schemas.microsoft.com/office/2006/metadata/contentType"/>
@@ -4237,17 +5409,6 @@
 </ds:datastoreItem>
 </file>
 
-<file path=customXml/itemProps2.xml><?xml version="1.0" encoding="utf-8"?>
-<ds:datastoreItem xmlns:ds="http://schemas.openxmlformats.org/officeDocument/2006/customXml" ds:itemID="{ADD07E45-6B14-40F8-918D-2557BDE72A70}">
-  <ds:schemaRefs>
-    <ds:schemaRef ds:uri="http://schemas.microsoft.com/office/2006/metadata/properties"/>
-    <ds:schemaRef ds:uri="http://schemas.microsoft.com/office/infopath/2007/PartnerControls"/>
-    <ds:schemaRef ds:uri="99ffe1f3-7857-457f-add0-5bdef636f38d"/>
-    <ds:schemaRef ds:uri="be0d3259-a7ce-4623-88ec-81594dfcbc1c"/>
-  </ds:schemaRefs>
-</ds:datastoreItem>
-</file>
-
 <file path=customXml/itemProps3.xml><?xml version="1.0" encoding="utf-8"?>
 <ds:datastoreItem xmlns:ds="http://schemas.openxmlformats.org/officeDocument/2006/customXml" ds:itemID="{17DE6C1C-B723-4EE3-A401-76D6EAE8EFCC}">
   <ds:schemaRefs>

</xml_diff>